<commit_message>
Revert "Can it merge to main?"
</commit_message>
<xml_diff>
--- a/docs/Design Document.docx
+++ b/docs/Design Document.docx
@@ -804,7 +804,7 @@
         <w:pStyle w:val="Heading2"/>
       </w:pPr>
       <w:r>
-        <w:t>User Story 4: Evaluation of the XAI methods</w:t>
+        <w:t>User Story 4: Evaluation of the XAI methods}</w:t>
       </w:r>
     </w:p>
     <w:p>
@@ -1301,411 +1301,6 @@
         </w:rPr>
         <w:t xml:space="preserve"> </w:t>
       </w:r>
-    </w:p>
-    <w:p>
-      <w:pPr>
-        <w:pStyle w:val="Heading1"/>
-      </w:pPr>
-      <w:r>
-        <w:t>Collect XAI Provenance Data</w:t>
-      </w:r>
-    </w:p>
-    <w:p>
-      <w:pPr>
-        <w:pStyle w:val="BodyText"/>
-        <w:jc w:val="start"/>
-        <w:rPr>
-          <w:lang w:val="en-US"/>
-        </w:rPr>
-      </w:pPr>
-      <w:r>
-        <w:rPr>
-          <w:lang w:val="en-US"/>
-        </w:rPr>
-        <w:t xml:space="preserve">Provenance metadata refers to information about the origins and history of </w:t>
-      </w:r>
-      <w:r>
-        <w:rPr>
-          <w:lang w:val="en-US"/>
-        </w:rPr>
-        <w:t>the</w:t>
-      </w:r>
-      <w:r>
-        <w:rPr>
-          <w:lang w:val="en-US"/>
-        </w:rPr>
-        <w:t xml:space="preserve"> data. Collecting provenance metadata can help provide a </w:t>
-      </w:r>
-      <w:r>
-        <w:rPr>
-          <w:lang w:val="en-US"/>
-        </w:rPr>
-        <w:t>transparent</w:t>
-      </w:r>
-      <w:r>
-        <w:rPr>
-          <w:lang w:val="en-US"/>
-        </w:rPr>
-        <w:t xml:space="preserve"> and traceable record of the </w:t>
-      </w:r>
-      <w:r>
-        <w:rPr>
-          <w:lang w:val="en-US"/>
-        </w:rPr>
-        <w:t>XAI service</w:t>
-      </w:r>
-      <w:r>
-        <w:rPr>
-          <w:lang w:val="en-US"/>
-        </w:rPr>
-        <w:t xml:space="preserve">, which can be </w:t>
-      </w:r>
-      <w:r>
-        <w:rPr>
-          <w:lang w:val="en-US"/>
-        </w:rPr>
-        <w:t xml:space="preserve">helpful </w:t>
-      </w:r>
-      <w:r>
-        <w:rPr>
-          <w:lang w:val="en-US"/>
-        </w:rPr>
-        <w:t>for</w:t>
-      </w:r>
-      <w:r>
-        <w:rPr>
-          <w:lang w:val="en-US"/>
-        </w:rPr>
-        <w:t xml:space="preserve"> </w:t>
-      </w:r>
-      <w:r>
-        <w:rPr>
-          <w:lang w:val="en-US"/>
-        </w:rPr>
-        <w:t xml:space="preserve">various purposes, such as debugging, auditing, recognizing bias </w:t>
-      </w:r>
-      <w:r>
-        <w:rPr>
-          <w:lang w:val="en-US"/>
-        </w:rPr>
-        <w:t xml:space="preserve">and </w:t>
-      </w:r>
-      <w:r>
-        <w:rPr>
-          <w:lang w:val="en-US"/>
-        </w:rPr>
-        <w:t>reviewing operations</w:t>
-      </w:r>
-      <w:r>
-        <w:rPr>
-          <w:lang w:val="en-US"/>
-        </w:rPr>
-        <w:t>.</w:t>
-      </w:r>
-    </w:p>
-    <w:p>
-      <w:pPr>
-        <w:pStyle w:val="BodyText"/>
-        <w:jc w:val="start"/>
-        <w:rPr>
-          <w:lang w:val="en-US"/>
-        </w:rPr>
-      </w:pPr>
-      <w:r>
-        <w:rPr>
-          <w:lang w:val="en-US"/>
-        </w:rPr>
-        <w:t>R</w:t>
-      </w:r>
-      <w:r>
-        <w:rPr>
-          <w:lang w:val="en-US"/>
-        </w:rPr>
-        <w:t>ecent stud</w:t>
-      </w:r>
-      <w:r>
-        <w:rPr>
-          <w:lang w:val="en-US"/>
-        </w:rPr>
-        <w:t xml:space="preserve">ies </w:t>
-      </w:r>
-      <w:r>
-        <w:rPr>
-          <w:lang w:val="en-US"/>
-        </w:rPr>
-        <w:t xml:space="preserve">conclude that data provenance is </w:t>
-      </w:r>
-      <w:r>
-        <w:rPr>
-          <w:lang w:val="en-US"/>
-        </w:rPr>
-        <w:t>essential</w:t>
-      </w:r>
-      <w:r>
-        <w:rPr>
-          <w:lang w:val="en-US"/>
-        </w:rPr>
-        <w:t xml:space="preserve"> to improve responsible AI-based systems.</w:t>
-      </w:r>
-      <w:r>
-        <w:rPr>
-          <w:lang w:val="en-US"/>
-        </w:rPr>
-        <w:t xml:space="preserve"> </w:t>
-      </w:r>
-      <w:r>
-        <w:rPr>
-          <w:lang w:val="en-US"/>
-        </w:rPr>
-        <w:t>This provenance metadata from XAI operations involves identifying the data sources, establishing procedures for organizing the metadata, and defining the roles and responsibilities of the people involved.</w:t>
-      </w:r>
-      <w:r>
-        <w:rPr>
-          <w:lang w:val="en-US"/>
-        </w:rPr>
-        <w:t xml:space="preserve"> With the XAI provenance data, the user should able to reproduce the XAI tasks. Then, the user could audit the existing executions, which could lead to bias in the XAI operations. </w:t>
-      </w:r>
-      <w:r>
-        <w:rPr>
-          <w:lang w:val="en-US"/>
-        </w:rPr>
-        <w:t>Users can trace the provenance metadata of XAI</w:t>
-      </w:r>
-      <w:r>
-        <w:rPr>
-          <w:lang w:val="en-US"/>
-        </w:rPr>
-        <w:t xml:space="preserve"> to review the roles and operation logs. </w:t>
-      </w:r>
-    </w:p>
-    <w:p>
-      <w:pPr>
-        <w:jc w:val="start"/>
-      </w:pPr>
-      <w:r>
-        <w:t>According to the objectives above, the type of provenance metadata is listed following:</w:t>
-      </w:r>
-    </w:p>
-    <w:p>
-      <w:pPr>
-        <w:pStyle w:val="Heading3"/>
-      </w:pPr>
-      <w:r>
-        <w:t>User or owner of the XAI tasks</w:t>
-      </w:r>
-    </w:p>
-    <w:p>
-      <w:pPr>
-        <w:pStyle w:val="NoSpacing"/>
-        <w:jc w:val="start"/>
-      </w:pPr>
-      <w:r>
-        <w:t xml:space="preserve">XAI service should record the user or owner of the XAI tasks. This is essential for identifying the user's role and responsibilities and protecting the privacy and the right to retrieve data. </w:t>
-      </w:r>
-    </w:p>
-    <w:p>
-      <w:pPr>
-        <w:pStyle w:val="Heading3"/>
-      </w:pPr>
-      <w:r>
-        <w:t>The registered instance information</w:t>
-      </w:r>
-    </w:p>
-    <w:p>
-      <w:pPr>
-        <w:pStyle w:val="NoSpacing"/>
-        <w:jc w:val="start"/>
-      </w:pPr>
-      <w:r>
-        <w:t xml:space="preserve">We use the design of the </w:t>
-      </w:r>
-      <w:r>
-        <w:t>coordination</w:t>
-      </w:r>
-      <w:r>
-        <w:t xml:space="preserve"> center.</w:t>
-      </w:r>
-      <w:r>
-        <w:t xml:space="preserve"> The microservices are registered as instances. The </w:t>
-      </w:r>
-      <w:r>
-        <w:t>registered instance</w:t>
-      </w:r>
-      <w:r>
-        <w:t xml:space="preserve"> information should be recorded in the following ways:</w:t>
-      </w:r>
-    </w:p>
-    <w:p>
-      <w:pPr>
-        <w:pStyle w:val="NoSpacing"/>
-        <w:jc w:val="start"/>
-      </w:pPr>
-      <w:r>
-        <w:t>For instance</w:t>
-      </w:r>
-      <w:r>
-        <w:t>,</w:t>
-      </w:r>
-      <w:r>
-        <w:t xml:space="preserve"> </w:t>
-      </w:r>
-      <w:r>
-        <w:t xml:space="preserve">they </w:t>
-      </w:r>
-      <w:r>
-        <w:rPr>
-          <w:rFonts w:hint="eastAsia"/>
-          <w:lang w:eastAsia="zh-CN"/>
-        </w:rPr>
-        <w:t>a</w:t>
-      </w:r>
-      <w:r>
-        <w:t xml:space="preserve">re registered and provided by the user. The metadata should be endpoints, time logs, and instance owners. </w:t>
-      </w:r>
-      <w:r>
-        <w:t xml:space="preserve">The user should be able to identify the instance and </w:t>
-      </w:r>
-      <w:r>
-        <w:t>track the history logs</w:t>
-      </w:r>
-      <w:r>
-        <w:t xml:space="preserve"> through the metadata. </w:t>
-      </w:r>
-    </w:p>
-    <w:p>
-      <w:pPr>
-        <w:pStyle w:val="NoSpacing"/>
-        <w:jc w:val="start"/>
-      </w:pPr>
-      <w:r>
-        <w:t xml:space="preserve">For the instance that XAI service provided. The source code and settings are additional provenance metadata. This includes algorithm transparency to the user. </w:t>
-      </w:r>
-    </w:p>
-    <w:p>
-      <w:pPr>
-        <w:pStyle w:val="Heading3"/>
-      </w:pPr>
-      <w:r>
-        <w:t xml:space="preserve">The executed XAI task and pipeline settings </w:t>
-      </w:r>
-    </w:p>
-    <w:p>
-      <w:pPr>
-        <w:pStyle w:val="NoSpacing"/>
-      </w:pPr>
-      <w:r>
-        <w:t xml:space="preserve">The XAI service should record a log of executed tasks and </w:t>
-      </w:r>
-      <w:r>
-        <w:t xml:space="preserve">a </w:t>
-      </w:r>
-      <w:r>
-        <w:t>pipelin</w:t>
-      </w:r>
-      <w:r>
-        <w:t>e</w:t>
-      </w:r>
-      <w:r>
-        <w:t xml:space="preserve"> containing the </w:t>
-      </w:r>
-      <w:r>
-        <w:t>information to reproduce the execution.</w:t>
-      </w:r>
-    </w:p>
-    <w:p>
-      <w:pPr>
-        <w:pStyle w:val="Heading3"/>
-      </w:pPr>
-      <w:r>
-        <w:t>The timestamp of the XAI operations</w:t>
-      </w:r>
-    </w:p>
-    <w:p>
-      <w:pPr>
-        <w:jc w:val="start"/>
-        <w:rPr>
-          <w:rFonts w:hint="eastAsia"/>
-          <w:lang w:eastAsia="zh-CN"/>
-        </w:rPr>
-      </w:pPr>
-      <w:r>
-        <w:rPr>
-          <w:lang w:eastAsia="zh-CN"/>
-        </w:rPr>
-        <w:t>For each task or pipeline, the execution timestamp should be recorded</w:t>
-      </w:r>
-    </w:p>
-    <w:p>
-      <w:pPr>
-        <w:pStyle w:val="BodyText"/>
-        <w:jc w:val="start"/>
-        <w:rPr>
-          <w:lang w:val="en-US"/>
-        </w:rPr>
-      </w:pPr>
-      <w:r>
-        <w:rPr>
-          <w:lang w:val="en-US"/>
-        </w:rPr>
-        <w:t xml:space="preserve">In summary, the provenance data should include enough information that can reproduce the XAI operations results and identify the roles and logs from XAI operations. </w:t>
-      </w:r>
-      <w:r>
-        <w:rPr>
-          <w:lang w:val="en-US"/>
-        </w:rPr>
-        <w:t xml:space="preserve">Automatically collecting metadata as part of the software </w:t>
-      </w:r>
-      <w:r>
-        <w:rPr>
-          <w:lang w:val="en-US"/>
-        </w:rPr>
-        <w:t xml:space="preserve">functions. </w:t>
-      </w:r>
-      <w:r>
-        <w:rPr>
-          <w:lang w:val="en-US"/>
-        </w:rPr>
-        <w:t xml:space="preserve">The data model is presented in </w:t>
-      </w:r>
-      <w:r>
-        <w:rPr>
-          <w:lang w:val="en-US"/>
-        </w:rPr>
-        <w:t xml:space="preserve">the </w:t>
-      </w:r>
-      <w:r>
-        <w:rPr>
-          <w:lang w:val="en-US"/>
-        </w:rPr>
-        <w:t xml:space="preserve">class diagram in </w:t>
-      </w:r>
-      <w:r>
-        <w:rPr>
-          <w:lang w:val="en-US"/>
-        </w:rPr>
-        <w:t xml:space="preserve">the </w:t>
-      </w:r>
-      <w:r>
-        <w:rPr>
-          <w:lang w:val="en-US"/>
-        </w:rPr>
-        <w:t xml:space="preserve">documentation. </w:t>
-      </w:r>
-      <w:r>
-        <w:rPr>
-          <w:lang w:val="en-US"/>
-        </w:rPr>
-        <w:t>The provenance metadata will be stored in JSON format in the MongoDB database. Users can retrieve provenance metadata by id and username.</w:t>
-      </w:r>
-    </w:p>
-    <w:p>
-      <w:pPr>
-        <w:pStyle w:val="BodyText"/>
-        <w:jc w:val="start"/>
-        <w:rPr>
-          <w:lang w:val="en-US"/>
-        </w:rPr>
-      </w:pPr>
     </w:p>
     <w:p>
       <w:pPr>
@@ -2207,7 +1802,6 @@
         <w:jc w:val="both"/>
       </w:pPr>
       <w:r>
-        <w:lastRenderedPageBreak/>
         <w:t xml:space="preserve">Description: </w:t>
       </w:r>
       <w:r>
@@ -2769,493 +2363,6 @@
       </w:r>
       <w:r>
         <w:t>database.</w:t>
-      </w:r>
-    </w:p>
-    <w:p>
-      <w:pPr>
-        <w:ind w:firstLine="14.40pt"/>
-        <w:jc w:val="both"/>
-      </w:pPr>
-      <w:r>
-        <w:tab/>
-      </w:r>
-      <w:r>
-        <w:t>Functional Requirements</w:t>
-      </w:r>
-      <w:r>
-        <w:t xml:space="preserve">: </w:t>
-      </w:r>
-      <w:r>
-        <w:t xml:space="preserve">After </w:t>
-      </w:r>
-      <w:r>
-        <w:t xml:space="preserve">running the task, the results are saved in </w:t>
-      </w:r>
-      <w:r>
-        <w:t xml:space="preserve">the </w:t>
-      </w:r>
-      <w:r>
-        <w:t>database. User</w:t>
-      </w:r>
-      <w:r>
-        <w:t>s</w:t>
-      </w:r>
-      <w:r>
-        <w:t xml:space="preserve"> can retri</w:t>
-      </w:r>
-      <w:r>
-        <w:t>e</w:t>
-      </w:r>
-      <w:r>
-        <w:t xml:space="preserve">ve the result from </w:t>
-      </w:r>
-      <w:r>
-        <w:t xml:space="preserve">the </w:t>
-      </w:r>
-      <w:r>
-        <w:t xml:space="preserve">database by </w:t>
-      </w:r>
-      <w:r>
-        <w:t>task id.</w:t>
-      </w:r>
-      <w:r>
-        <w:t xml:space="preserve"> </w:t>
-      </w:r>
-    </w:p>
-    <w:p>
-      <w:pPr>
-        <w:ind w:firstLine="36pt"/>
-        <w:jc w:val="both"/>
-      </w:pPr>
-      <w:r>
-        <w:t>Tech Stack</w:t>
-      </w:r>
-      <w:r>
-        <w:t>: HTTP, REST API, NoSQL Database server, Microservice, frontend.</w:t>
-      </w:r>
-    </w:p>
-    <w:p>
-      <w:pPr>
-        <w:ind w:firstLine="14.40pt"/>
-        <w:jc w:val="both"/>
-      </w:pPr>
-      <w:r>
-        <w:tab/>
-      </w:r>
-      <w:r>
-        <w:t>External Interface</w:t>
-      </w:r>
-      <w:r>
-        <w:t>: frontend</w:t>
-      </w:r>
-    </w:p>
-    <w:p>
-      <w:pPr>
-        <w:jc w:val="start"/>
-      </w:pPr>
-    </w:p>
-    <w:p>
-      <w:pPr>
-        <w:pStyle w:val="Heading2"/>
-      </w:pPr>
-      <w:r>
-        <w:t>Software Requirements Specification</w:t>
-      </w:r>
-      <w:r>
-        <w:t xml:space="preserve"> for Pipeline</w:t>
-      </w:r>
-    </w:p>
-    <w:p>
-      <w:pPr>
-        <w:pStyle w:val="Heading3"/>
-      </w:pPr>
-      <w:r>
-        <w:t xml:space="preserve">Create </w:t>
-      </w:r>
-      <w:r>
-        <w:t>Pipeline</w:t>
-      </w:r>
-    </w:p>
-    <w:p>
-      <w:pPr>
-        <w:ind w:firstLine="36pt"/>
-        <w:jc w:val="both"/>
-      </w:pPr>
-      <w:r>
-        <w:t xml:space="preserve">Description: </w:t>
-      </w:r>
-      <w:r>
-        <w:t>The u</w:t>
-      </w:r>
-      <w:r>
-        <w:t xml:space="preserve">ser can create a </w:t>
-      </w:r>
-      <w:r>
-        <w:t>pipeline</w:t>
-      </w:r>
-      <w:r>
-        <w:t xml:space="preserve">. </w:t>
-      </w:r>
-    </w:p>
-    <w:p>
-      <w:pPr>
-        <w:ind w:firstLine="14.40pt"/>
-        <w:jc w:val="both"/>
-      </w:pPr>
-      <w:r>
-        <w:tab/>
-      </w:r>
-      <w:r>
-        <w:t>Functional Requirements</w:t>
-      </w:r>
-      <w:r>
-        <w:t xml:space="preserve">: user can create a </w:t>
-      </w:r>
-      <w:r>
-        <w:t>pipeline</w:t>
-      </w:r>
-      <w:r>
-        <w:t xml:space="preserve"> by giv</w:t>
-      </w:r>
-      <w:r>
-        <w:t>ing</w:t>
-      </w:r>
-      <w:r>
-        <w:t xml:space="preserve"> </w:t>
-      </w:r>
-      <w:r>
-        <w:t xml:space="preserve">the </w:t>
-      </w:r>
-      <w:r>
-        <w:t>pipeline</w:t>
-      </w:r>
-      <w:r>
-        <w:t xml:space="preserve"> name, </w:t>
-      </w:r>
-      <w:r>
-        <w:t>pipeline</w:t>
-      </w:r>
-      <w:r>
-        <w:t xml:space="preserve"> description</w:t>
-      </w:r>
-      <w:r>
-        <w:t>,</w:t>
-      </w:r>
-      <w:r>
-        <w:t xml:space="preserve"> </w:t>
-      </w:r>
-      <w:r>
-        <w:t xml:space="preserve">pipeline </w:t>
-      </w:r>
-      <w:r>
-        <w:t xml:space="preserve">owner and so on. </w:t>
-      </w:r>
-      <w:r>
-        <w:t>C</w:t>
-      </w:r>
-      <w:r>
-        <w:t>o</w:t>
-      </w:r>
-      <w:r>
-        <w:t xml:space="preserve">llect the </w:t>
-      </w:r>
-      <w:r>
-        <w:t>four instan</w:t>
-      </w:r>
-      <w:r>
-        <w:t>c</w:t>
-      </w:r>
-      <w:r>
-        <w:t xml:space="preserve">e id and other information to make the pipeline. The data model has </w:t>
-      </w:r>
-      <w:r>
-        <w:t>a</w:t>
-      </w:r>
-      <w:r>
-        <w:t xml:space="preserve"> detailed information list. </w:t>
-      </w:r>
-      <w:r>
-        <w:t>Then, the service generate</w:t>
-      </w:r>
-      <w:r>
-        <w:t>s</w:t>
-      </w:r>
-      <w:r>
-        <w:t xml:space="preserve"> and record</w:t>
-      </w:r>
-      <w:r>
-        <w:t>s</w:t>
-      </w:r>
-      <w:r>
-        <w:t xml:space="preserve"> creation time and </w:t>
-      </w:r>
-      <w:r>
-        <w:t>pipeline</w:t>
-      </w:r>
-      <w:r>
-        <w:t xml:space="preserve">_id. The created identical information </w:t>
-      </w:r>
-      <w:r>
-        <w:t xml:space="preserve">is </w:t>
-      </w:r>
-      <w:r>
-        <w:t xml:space="preserve">return to </w:t>
-      </w:r>
-      <w:r>
-        <w:t xml:space="preserve">the </w:t>
-      </w:r>
-      <w:r>
-        <w:t>user.</w:t>
-      </w:r>
-    </w:p>
-    <w:p>
-      <w:pPr>
-        <w:ind w:firstLine="36pt"/>
-        <w:jc w:val="both"/>
-      </w:pPr>
-      <w:r>
-        <w:t>Tech Stack</w:t>
-      </w:r>
-      <w:r>
-        <w:t>: HTTP, REST API, NoSQL Database server</w:t>
-      </w:r>
-    </w:p>
-    <w:p>
-      <w:pPr>
-        <w:ind w:firstLine="14.40pt"/>
-        <w:jc w:val="both"/>
-      </w:pPr>
-      <w:r>
-        <w:tab/>
-      </w:r>
-      <w:r>
-        <w:t>External Interface</w:t>
-      </w:r>
-      <w:r>
-        <w:t xml:space="preserve">: frontend, coordination center </w:t>
-      </w:r>
-    </w:p>
-    <w:p>
-      <w:pPr>
-        <w:ind w:firstLine="14.40pt"/>
-        <w:jc w:val="both"/>
-      </w:pPr>
-    </w:p>
-    <w:p>
-      <w:pPr>
-        <w:pStyle w:val="Heading3"/>
-      </w:pPr>
-      <w:r>
-        <w:t>Updat</w:t>
-      </w:r>
-      <w:r>
-        <w:t>e</w:t>
-      </w:r>
-      <w:r>
-        <w:t xml:space="preserve"> Pipeline</w:t>
-      </w:r>
-    </w:p>
-    <w:p>
-      <w:pPr>
-        <w:ind w:firstLine="36pt"/>
-        <w:jc w:val="both"/>
-      </w:pPr>
-      <w:r>
-        <w:t>Description: Update the pipeline set.</w:t>
-      </w:r>
-    </w:p>
-    <w:p>
-      <w:pPr>
-        <w:ind w:firstLine="14.40pt"/>
-        <w:jc w:val="both"/>
-      </w:pPr>
-      <w:r>
-        <w:tab/>
-      </w:r>
-      <w:r>
-        <w:t>Functional Requirements</w:t>
-      </w:r>
-      <w:r>
-        <w:t xml:space="preserve">: </w:t>
-      </w:r>
-      <w:r>
-        <w:t>The u</w:t>
-      </w:r>
-      <w:r>
-        <w:t xml:space="preserve">ser can update the setting according to the provided pipeline id. Only the pipeline owner can update their pipelines. </w:t>
-      </w:r>
-      <w:r>
-        <w:t>The c</w:t>
-      </w:r>
-      <w:r>
-        <w:t xml:space="preserve">reation time </w:t>
-      </w:r>
-      <w:r>
-        <w:t xml:space="preserve">does </w:t>
-      </w:r>
-      <w:r>
-        <w:t>not change. Record update time and history log.</w:t>
-      </w:r>
-    </w:p>
-    <w:p>
-      <w:pPr>
-        <w:ind w:firstLine="36pt"/>
-        <w:jc w:val="both"/>
-      </w:pPr>
-      <w:r>
-        <w:t>Tech Stack</w:t>
-      </w:r>
-      <w:r>
-        <w:t>: HTTP, REST API, NoSQL Database server</w:t>
-      </w:r>
-    </w:p>
-    <w:p>
-      <w:pPr>
-        <w:ind w:firstLine="14.40pt"/>
-        <w:jc w:val="both"/>
-      </w:pPr>
-      <w:r>
-        <w:tab/>
-      </w:r>
-      <w:r>
-        <w:t>External Interface</w:t>
-      </w:r>
-      <w:r>
-        <w:t>: frontend, coordination center</w:t>
-      </w:r>
-    </w:p>
-    <w:p>
-      <w:pPr>
-        <w:jc w:val="start"/>
-      </w:pPr>
-    </w:p>
-    <w:p>
-      <w:pPr>
-        <w:pStyle w:val="Heading3"/>
-      </w:pPr>
-      <w:r>
-        <w:t>Delete Pipeline</w:t>
-      </w:r>
-    </w:p>
-    <w:p>
-      <w:pPr>
-        <w:ind w:firstLine="36pt"/>
-        <w:jc w:val="both"/>
-      </w:pPr>
-      <w:r>
-        <w:t xml:space="preserve">Description: Delete the </w:t>
-      </w:r>
-      <w:r>
-        <w:t>pipeline</w:t>
-      </w:r>
-      <w:r>
-        <w:t>.</w:t>
-      </w:r>
-    </w:p>
-    <w:p>
-      <w:pPr>
-        <w:ind w:firstLine="14.40pt"/>
-        <w:jc w:val="both"/>
-      </w:pPr>
-      <w:r>
-        <w:tab/>
-      </w:r>
-      <w:r>
-        <w:t>Functional Requirements</w:t>
-      </w:r>
-      <w:r>
-        <w:t xml:space="preserve">: The </w:t>
-      </w:r>
-      <w:r>
-        <w:t>pipeline</w:t>
-      </w:r>
-      <w:r>
-        <w:t xml:space="preserve"> owner can delete the </w:t>
-      </w:r>
-      <w:r>
-        <w:t>pipeline</w:t>
-      </w:r>
-      <w:r>
-        <w:t xml:space="preserve"> and relev</w:t>
-      </w:r>
-      <w:r>
-        <w:t>a</w:t>
-      </w:r>
-      <w:r>
-        <w:t>nt data.</w:t>
-      </w:r>
-    </w:p>
-    <w:p>
-      <w:pPr>
-        <w:ind w:firstLine="36pt"/>
-        <w:jc w:val="both"/>
-      </w:pPr>
-      <w:r>
-        <w:t>Tech Stack</w:t>
-      </w:r>
-      <w:r>
-        <w:t>: HTTP, REST API, NoSQL Database server</w:t>
-      </w:r>
-    </w:p>
-    <w:p>
-      <w:pPr>
-        <w:ind w:firstLine="14.40pt"/>
-        <w:jc w:val="both"/>
-      </w:pPr>
-      <w:r>
-        <w:tab/>
-      </w:r>
-      <w:r>
-        <w:t>External Interface</w:t>
-      </w:r>
-      <w:r>
-        <w:t>: frontend, coordination center</w:t>
-      </w:r>
-    </w:p>
-    <w:p>
-      <w:pPr>
-        <w:jc w:val="both"/>
-      </w:pPr>
-    </w:p>
-    <w:p>
-      <w:pPr>
-        <w:pStyle w:val="Heading3"/>
-      </w:pPr>
-      <w:r>
-        <w:t>Execute Pipeline</w:t>
-      </w:r>
-    </w:p>
-    <w:p>
-      <w:pPr>
-        <w:ind w:firstLine="36pt"/>
-        <w:jc w:val="both"/>
-      </w:pPr>
-      <w:r>
-        <w:t>Description: User can commend on execut</w:t>
-      </w:r>
-      <w:r>
-        <w:t>ing</w:t>
-      </w:r>
-      <w:r>
-        <w:t xml:space="preserve"> </w:t>
-      </w:r>
-      <w:r>
-        <w:t>pipeline</w:t>
-      </w:r>
-      <w:r>
-        <w:t xml:space="preserve"> by given </w:t>
-      </w:r>
-      <w:r>
-        <w:t>pipeline</w:t>
-      </w:r>
-      <w:r>
-        <w:t xml:space="preserve"> id or </w:t>
-      </w:r>
-      <w:r>
-        <w:t>pipeline</w:t>
-      </w:r>
-      <w:r>
-        <w:t xml:space="preserve"> name.</w:t>
       </w:r>
     </w:p>
     <w:p>
@@ -3271,6 +2378,493 @@
         <w:t>Functional Requirements</w:t>
       </w:r>
       <w:r>
+        <w:t xml:space="preserve">: </w:t>
+      </w:r>
+      <w:r>
+        <w:t xml:space="preserve">After </w:t>
+      </w:r>
+      <w:r>
+        <w:t xml:space="preserve">running the task, the results are saved in </w:t>
+      </w:r>
+      <w:r>
+        <w:t xml:space="preserve">the </w:t>
+      </w:r>
+      <w:r>
+        <w:t>database. User</w:t>
+      </w:r>
+      <w:r>
+        <w:t>s</w:t>
+      </w:r>
+      <w:r>
+        <w:t xml:space="preserve"> can retri</w:t>
+      </w:r>
+      <w:r>
+        <w:t>e</w:t>
+      </w:r>
+      <w:r>
+        <w:t xml:space="preserve">ve the result from </w:t>
+      </w:r>
+      <w:r>
+        <w:t xml:space="preserve">the </w:t>
+      </w:r>
+      <w:r>
+        <w:t xml:space="preserve">database by </w:t>
+      </w:r>
+      <w:r>
+        <w:t>task id.</w:t>
+      </w:r>
+      <w:r>
+        <w:t xml:space="preserve"> </w:t>
+      </w:r>
+    </w:p>
+    <w:p>
+      <w:pPr>
+        <w:ind w:firstLine="36pt"/>
+        <w:jc w:val="both"/>
+      </w:pPr>
+      <w:r>
+        <w:t>Tech Stack</w:t>
+      </w:r>
+      <w:r>
+        <w:t>: HTTP, REST API, NoSQL Database server, Microservice, frontend.</w:t>
+      </w:r>
+    </w:p>
+    <w:p>
+      <w:pPr>
+        <w:ind w:firstLine="14.40pt"/>
+        <w:jc w:val="both"/>
+      </w:pPr>
+      <w:r>
+        <w:tab/>
+      </w:r>
+      <w:r>
+        <w:t>External Interface</w:t>
+      </w:r>
+      <w:r>
+        <w:t>: frontend</w:t>
+      </w:r>
+    </w:p>
+    <w:p>
+      <w:pPr>
+        <w:jc w:val="start"/>
+      </w:pPr>
+    </w:p>
+    <w:p>
+      <w:pPr>
+        <w:pStyle w:val="Heading2"/>
+      </w:pPr>
+      <w:r>
+        <w:t>Software Requirements Specification</w:t>
+      </w:r>
+      <w:r>
+        <w:t xml:space="preserve"> for Pipeline</w:t>
+      </w:r>
+    </w:p>
+    <w:p>
+      <w:pPr>
+        <w:pStyle w:val="Heading3"/>
+      </w:pPr>
+      <w:r>
+        <w:t xml:space="preserve">Create </w:t>
+      </w:r>
+      <w:r>
+        <w:t>Pipeline</w:t>
+      </w:r>
+    </w:p>
+    <w:p>
+      <w:pPr>
+        <w:ind w:firstLine="36pt"/>
+        <w:jc w:val="both"/>
+      </w:pPr>
+      <w:r>
+        <w:t xml:space="preserve">Description: </w:t>
+      </w:r>
+      <w:r>
+        <w:t>The u</w:t>
+      </w:r>
+      <w:r>
+        <w:t xml:space="preserve">ser can create a </w:t>
+      </w:r>
+      <w:r>
+        <w:t>pipeline</w:t>
+      </w:r>
+      <w:r>
+        <w:t xml:space="preserve">. </w:t>
+      </w:r>
+    </w:p>
+    <w:p>
+      <w:pPr>
+        <w:ind w:firstLine="14.40pt"/>
+        <w:jc w:val="both"/>
+      </w:pPr>
+      <w:r>
+        <w:tab/>
+      </w:r>
+      <w:r>
+        <w:t>Functional Requirements</w:t>
+      </w:r>
+      <w:r>
+        <w:t xml:space="preserve">: user can create a </w:t>
+      </w:r>
+      <w:r>
+        <w:t>pipeline</w:t>
+      </w:r>
+      <w:r>
+        <w:t xml:space="preserve"> by giv</w:t>
+      </w:r>
+      <w:r>
+        <w:t>ing</w:t>
+      </w:r>
+      <w:r>
+        <w:t xml:space="preserve"> </w:t>
+      </w:r>
+      <w:r>
+        <w:t xml:space="preserve">the </w:t>
+      </w:r>
+      <w:r>
+        <w:t>pipeline</w:t>
+      </w:r>
+      <w:r>
+        <w:t xml:space="preserve"> name, </w:t>
+      </w:r>
+      <w:r>
+        <w:t>pipeline</w:t>
+      </w:r>
+      <w:r>
+        <w:t xml:space="preserve"> description</w:t>
+      </w:r>
+      <w:r>
+        <w:t>,</w:t>
+      </w:r>
+      <w:r>
+        <w:t xml:space="preserve"> </w:t>
+      </w:r>
+      <w:r>
+        <w:t xml:space="preserve">pipeline </w:t>
+      </w:r>
+      <w:r>
+        <w:t xml:space="preserve">owner and so on. </w:t>
+      </w:r>
+      <w:r>
+        <w:t>C</w:t>
+      </w:r>
+      <w:r>
+        <w:t>o</w:t>
+      </w:r>
+      <w:r>
+        <w:t xml:space="preserve">llect the </w:t>
+      </w:r>
+      <w:r>
+        <w:t>four instan</w:t>
+      </w:r>
+      <w:r>
+        <w:t>c</w:t>
+      </w:r>
+      <w:r>
+        <w:t xml:space="preserve">e id and other information to make the pipeline. The data model has </w:t>
+      </w:r>
+      <w:r>
+        <w:t>a</w:t>
+      </w:r>
+      <w:r>
+        <w:t xml:space="preserve"> detailed information list. </w:t>
+      </w:r>
+      <w:r>
+        <w:t>Then, the service generate</w:t>
+      </w:r>
+      <w:r>
+        <w:t>s</w:t>
+      </w:r>
+      <w:r>
+        <w:t xml:space="preserve"> and record</w:t>
+      </w:r>
+      <w:r>
+        <w:t>s</w:t>
+      </w:r>
+      <w:r>
+        <w:t xml:space="preserve"> creation time and </w:t>
+      </w:r>
+      <w:r>
+        <w:t>pipeline</w:t>
+      </w:r>
+      <w:r>
+        <w:t xml:space="preserve">_id. The created identical information </w:t>
+      </w:r>
+      <w:r>
+        <w:t xml:space="preserve">is </w:t>
+      </w:r>
+      <w:r>
+        <w:t xml:space="preserve">return to </w:t>
+      </w:r>
+      <w:r>
+        <w:t xml:space="preserve">the </w:t>
+      </w:r>
+      <w:r>
+        <w:t>user.</w:t>
+      </w:r>
+    </w:p>
+    <w:p>
+      <w:pPr>
+        <w:ind w:firstLine="36pt"/>
+        <w:jc w:val="both"/>
+      </w:pPr>
+      <w:r>
+        <w:t>Tech Stack</w:t>
+      </w:r>
+      <w:r>
+        <w:t>: HTTP, REST API, NoSQL Database server</w:t>
+      </w:r>
+    </w:p>
+    <w:p>
+      <w:pPr>
+        <w:ind w:firstLine="14.40pt"/>
+        <w:jc w:val="both"/>
+      </w:pPr>
+      <w:r>
+        <w:tab/>
+      </w:r>
+      <w:r>
+        <w:t>External Interface</w:t>
+      </w:r>
+      <w:r>
+        <w:t xml:space="preserve">: frontend, coordination center </w:t>
+      </w:r>
+    </w:p>
+    <w:p>
+      <w:pPr>
+        <w:ind w:firstLine="14.40pt"/>
+        <w:jc w:val="both"/>
+      </w:pPr>
+    </w:p>
+    <w:p>
+      <w:pPr>
+        <w:pStyle w:val="Heading3"/>
+      </w:pPr>
+      <w:r>
+        <w:t>Updat</w:t>
+      </w:r>
+      <w:r>
+        <w:t>e</w:t>
+      </w:r>
+      <w:r>
+        <w:t xml:space="preserve"> Pipeline</w:t>
+      </w:r>
+    </w:p>
+    <w:p>
+      <w:pPr>
+        <w:ind w:firstLine="36pt"/>
+        <w:jc w:val="both"/>
+      </w:pPr>
+      <w:r>
+        <w:t>Description: Update the pipeline set.</w:t>
+      </w:r>
+    </w:p>
+    <w:p>
+      <w:pPr>
+        <w:ind w:firstLine="14.40pt"/>
+        <w:jc w:val="both"/>
+      </w:pPr>
+      <w:r>
+        <w:tab/>
+      </w:r>
+      <w:r>
+        <w:t>Functional Requirements</w:t>
+      </w:r>
+      <w:r>
+        <w:t xml:space="preserve">: </w:t>
+      </w:r>
+      <w:r>
+        <w:t>The u</w:t>
+      </w:r>
+      <w:r>
+        <w:t xml:space="preserve">ser can update the setting according to the provided pipeline id. Only the pipeline owner can update their pipelines. </w:t>
+      </w:r>
+      <w:r>
+        <w:t>The c</w:t>
+      </w:r>
+      <w:r>
+        <w:t xml:space="preserve">reation time </w:t>
+      </w:r>
+      <w:r>
+        <w:t xml:space="preserve">does </w:t>
+      </w:r>
+      <w:r>
+        <w:t>not change. Record update time and history log.</w:t>
+      </w:r>
+    </w:p>
+    <w:p>
+      <w:pPr>
+        <w:ind w:firstLine="36pt"/>
+        <w:jc w:val="both"/>
+      </w:pPr>
+      <w:r>
+        <w:t>Tech Stack</w:t>
+      </w:r>
+      <w:r>
+        <w:t>: HTTP, REST API, NoSQL Database server</w:t>
+      </w:r>
+    </w:p>
+    <w:p>
+      <w:pPr>
+        <w:ind w:firstLine="14.40pt"/>
+        <w:jc w:val="both"/>
+      </w:pPr>
+      <w:r>
+        <w:tab/>
+      </w:r>
+      <w:r>
+        <w:t>External Interface</w:t>
+      </w:r>
+      <w:r>
+        <w:t>: frontend, coordination center</w:t>
+      </w:r>
+    </w:p>
+    <w:p>
+      <w:pPr>
+        <w:jc w:val="start"/>
+      </w:pPr>
+    </w:p>
+    <w:p>
+      <w:pPr>
+        <w:pStyle w:val="Heading3"/>
+      </w:pPr>
+      <w:r>
+        <w:t>Delete Pipeline</w:t>
+      </w:r>
+    </w:p>
+    <w:p>
+      <w:pPr>
+        <w:ind w:firstLine="36pt"/>
+        <w:jc w:val="both"/>
+      </w:pPr>
+      <w:r>
+        <w:t xml:space="preserve">Description: Delete the </w:t>
+      </w:r>
+      <w:r>
+        <w:t>pipeline</w:t>
+      </w:r>
+      <w:r>
+        <w:t>.</w:t>
+      </w:r>
+    </w:p>
+    <w:p>
+      <w:pPr>
+        <w:ind w:firstLine="14.40pt"/>
+        <w:jc w:val="both"/>
+      </w:pPr>
+      <w:r>
+        <w:tab/>
+      </w:r>
+      <w:r>
+        <w:t>Functional Requirements</w:t>
+      </w:r>
+      <w:r>
+        <w:t xml:space="preserve">: The </w:t>
+      </w:r>
+      <w:r>
+        <w:t>pipeline</w:t>
+      </w:r>
+      <w:r>
+        <w:t xml:space="preserve"> owner can delete the </w:t>
+      </w:r>
+      <w:r>
+        <w:t>pipeline</w:t>
+      </w:r>
+      <w:r>
+        <w:t xml:space="preserve"> and relev</w:t>
+      </w:r>
+      <w:r>
+        <w:t>a</w:t>
+      </w:r>
+      <w:r>
+        <w:t>nt data.</w:t>
+      </w:r>
+    </w:p>
+    <w:p>
+      <w:pPr>
+        <w:ind w:firstLine="36pt"/>
+        <w:jc w:val="both"/>
+      </w:pPr>
+      <w:r>
+        <w:t>Tech Stack</w:t>
+      </w:r>
+      <w:r>
+        <w:t>: HTTP, REST API, NoSQL Database server</w:t>
+      </w:r>
+    </w:p>
+    <w:p>
+      <w:pPr>
+        <w:ind w:firstLine="14.40pt"/>
+        <w:jc w:val="both"/>
+      </w:pPr>
+      <w:r>
+        <w:tab/>
+      </w:r>
+      <w:r>
+        <w:t>External Interface</w:t>
+      </w:r>
+      <w:r>
+        <w:t>: frontend, coordination center</w:t>
+      </w:r>
+    </w:p>
+    <w:p>
+      <w:pPr>
+        <w:jc w:val="both"/>
+      </w:pPr>
+    </w:p>
+    <w:p>
+      <w:pPr>
+        <w:pStyle w:val="Heading3"/>
+      </w:pPr>
+      <w:r>
+        <w:t>Execute Pipeline</w:t>
+      </w:r>
+    </w:p>
+    <w:p>
+      <w:pPr>
+        <w:ind w:firstLine="36pt"/>
+        <w:jc w:val="both"/>
+      </w:pPr>
+      <w:r>
+        <w:t>Description: User can commend on execut</w:t>
+      </w:r>
+      <w:r>
+        <w:t>ing</w:t>
+      </w:r>
+      <w:r>
+        <w:t xml:space="preserve"> </w:t>
+      </w:r>
+      <w:r>
+        <w:t>pipeline</w:t>
+      </w:r>
+      <w:r>
+        <w:t xml:space="preserve"> by given </w:t>
+      </w:r>
+      <w:r>
+        <w:t>pipeline</w:t>
+      </w:r>
+      <w:r>
+        <w:t xml:space="preserve"> id or </w:t>
+      </w:r>
+      <w:r>
+        <w:t>pipeline</w:t>
+      </w:r>
+      <w:r>
+        <w:t xml:space="preserve"> name.</w:t>
+      </w:r>
+    </w:p>
+    <w:p>
+      <w:pPr>
+        <w:ind w:firstLine="14.40pt"/>
+        <w:jc w:val="both"/>
+      </w:pPr>
+      <w:r>
+        <w:tab/>
+      </w:r>
+      <w:r>
+        <w:t>Functional Requirements</w:t>
+      </w:r>
+      <w:r>
         <w:t xml:space="preserve">: With the </w:t>
       </w:r>
       <w:r>
@@ -3807,7 +3401,10 @@
         <w:t>Software Requirements Specification</w:t>
       </w:r>
       <w:r>
-        <w:t xml:space="preserve"> for functionality</w:t>
+        <w:t xml:space="preserve"> for </w:t>
+      </w:r>
+      <w:r>
+        <w:t>functionality</w:t>
       </w:r>
     </w:p>
     <w:p>
@@ -4831,6 +4428,7 @@
         <w:pStyle w:val="Heading3"/>
       </w:pPr>
       <w:r>
+        <w:lastRenderedPageBreak/>
         <w:t>Check evaluations status</w:t>
       </w:r>
     </w:p>
@@ -5008,7 +4606,6 @@
           <w:spacing w:val="-1"/>
           <w:lang w:eastAsia="x-none"/>
         </w:rPr>
-        <w:lastRenderedPageBreak/>
         <w:drawing>
           <wp:inline distT="0" distB="0" distL="0" distR="0" wp14:anchorId="7AC345E4" wp14:editId="7E3A4E26">
             <wp:extent cx="6426200" cy="2889250"/>
@@ -6116,7 +5713,6 @@
               <w:jc w:val="start"/>
             </w:pPr>
             <w:r>
-              <w:lastRenderedPageBreak/>
               <w:t>/xai/{xai_id}&amp;{task_id}</w:t>
             </w:r>
           </w:p>
@@ -8972,15 +8568,6 @@
       <w:iCs/>
     </w:rPr>
   </w:style>
-  <w:style w:type="paragraph" w:styleId="NoSpacing">
-    <w:name w:val="No Spacing"/>
-    <w:uiPriority w:val="1"/>
-    <w:qFormat/>
-    <w:rsid w:val="00857469"/>
-    <w:pPr>
-      <w:jc w:val="center"/>
-    </w:pPr>
-  </w:style>
 </w:styles>
 </file>
 

</xml_diff>